<commit_message>
Added Restaurant component and api
</commit_message>
<xml_diff>
--- a/CoreC#/Notes/Week6/Data Binding, Routing, Services.docx
+++ b/CoreC#/Notes/Week6/Data Binding, Routing, Services.docx
@@ -877,6 +877,72 @@
       </w:pPr>
       <w:r>
         <w:t>True -ng-valid</w:t>
+      </w:r>
+    </w:p>
+    <w:p>
+      <w:pPr>
+        <w:pStyle w:val="Heading1"/>
+      </w:pPr>
+      <w:r>
+        <w:lastRenderedPageBreak/>
+        <w:t>Pipes</w:t>
+      </w:r>
+    </w:p>
+    <w:p>
+      <w:pPr>
+        <w:pStyle w:val="ListParagraph"/>
+        <w:numPr>
+          <w:ilvl w:val="0"/>
+          <w:numId w:val="1"/>
+        </w:numPr>
+      </w:pPr>
+      <w:r>
+        <w:t>They provide a way to transform values before it is displayed</w:t>
+      </w:r>
+    </w:p>
+    <w:p>
+      <w:pPr>
+        <w:pStyle w:val="ListParagraph"/>
+        <w:numPr>
+          <w:ilvl w:val="1"/>
+          <w:numId w:val="1"/>
+        </w:numPr>
+      </w:pPr>
+      <w:r>
+        <w:t>“transform” you can change, modify, or reformat the values into what you want.</w:t>
+      </w:r>
+    </w:p>
+    <w:p>
+      <w:pPr>
+        <w:pStyle w:val="ListParagraph"/>
+        <w:numPr>
+          <w:ilvl w:val="0"/>
+          <w:numId w:val="1"/>
+        </w:numPr>
+      </w:pPr>
+      <w:r>
+        <w:t>They are used in conjunction with interpolation so syntax “{{</w:t>
+      </w:r>
+      <w:proofErr w:type="spellStart"/>
+      <w:r>
+        <w:t>targetData</w:t>
+      </w:r>
+      <w:proofErr w:type="spellEnd"/>
+      <w:r>
+        <w:t xml:space="preserve"> | </w:t>
+      </w:r>
+      <w:proofErr w:type="spellStart"/>
+      <w:proofErr w:type="gramStart"/>
+      <w:r>
+        <w:t>pipeType</w:t>
+      </w:r>
+      <w:proofErr w:type="spellEnd"/>
+      <w:r>
+        <w:t xml:space="preserve">  }</w:t>
+      </w:r>
+      <w:proofErr w:type="gramEnd"/>
+      <w:r>
+        <w:t>}”</w:t>
       </w:r>
     </w:p>
     <w:sectPr>

</xml_diff>